<commit_message>
Added CKEditor and img uploder in it
</commit_message>
<xml_diff>
--- a/db_sketch/Project Makecodework.docx
+++ b/db_sketch/Project Makecodework.docx
@@ -35,21 +35,12 @@
           <w:szCs w:val="26"/>
         </w:rPr>
       </w:pPr>
-      <w:proofErr w:type="spellStart"/>
       <w:r>
         <w:rPr>
           <w:sz w:val="26"/>
           <w:szCs w:val="26"/>
         </w:rPr>
-        <w:t>BaseRepository</w:t>
-      </w:r>
-      <w:proofErr w:type="spellEnd"/>
-      <w:r>
-        <w:rPr>
-          <w:sz w:val="26"/>
-          <w:szCs w:val="26"/>
-        </w:rPr>
-        <w:t>;</w:t>
+        <w:t>BaseRepository;</w:t>
       </w:r>
     </w:p>
     <w:p>
@@ -64,21 +55,12 @@
           <w:szCs w:val="26"/>
         </w:rPr>
       </w:pPr>
-      <w:proofErr w:type="spellStart"/>
       <w:r>
         <w:rPr>
           <w:sz w:val="26"/>
           <w:szCs w:val="26"/>
         </w:rPr>
-        <w:t>CategoryRepository</w:t>
-      </w:r>
-      <w:proofErr w:type="spellEnd"/>
-      <w:r>
-        <w:rPr>
-          <w:sz w:val="26"/>
-          <w:szCs w:val="26"/>
-        </w:rPr>
-        <w:t>;</w:t>
+        <w:t>CategoryRepository;</w:t>
       </w:r>
     </w:p>
     <w:p>
@@ -93,21 +75,12 @@
           <w:szCs w:val="26"/>
         </w:rPr>
       </w:pPr>
-      <w:proofErr w:type="spellStart"/>
       <w:r>
         <w:rPr>
           <w:sz w:val="26"/>
           <w:szCs w:val="26"/>
         </w:rPr>
-        <w:t>BlogRepository</w:t>
-      </w:r>
-      <w:proofErr w:type="spellEnd"/>
-      <w:r>
-        <w:rPr>
-          <w:sz w:val="26"/>
-          <w:szCs w:val="26"/>
-        </w:rPr>
-        <w:t>;</w:t>
+        <w:t>BlogRepository;</w:t>
       </w:r>
     </w:p>
     <w:p>
@@ -513,30 +486,8 @@
           <w:i/>
           <w:iCs/>
         </w:rPr>
-        <w:t xml:space="preserve">List of </w:t>
+        <w:t>List of blog_categories</w:t>
       </w:r>
-      <w:proofErr w:type="spellStart"/>
-      <w:proofErr w:type="gramStart"/>
-      <w:r>
-        <w:rPr>
-          <w:b/>
-          <w:bCs/>
-          <w:i/>
-          <w:iCs/>
-        </w:rPr>
-        <w:t>blog</w:t>
-      </w:r>
-      <w:proofErr w:type="gramEnd"/>
-      <w:r>
-        <w:rPr>
-          <w:b/>
-          <w:bCs/>
-          <w:i/>
-          <w:iCs/>
-        </w:rPr>
-        <w:t>_categories</w:t>
-      </w:r>
-      <w:proofErr w:type="spellEnd"/>
     </w:p>
     <w:p/>
     <w:p>
@@ -733,58 +684,173 @@
                 <w:szCs w:val="24"/>
               </w:rPr>
             </w:pPr>
-            <w:proofErr w:type="spellStart"/>
-            <w:r>
-              <w:rPr>
-                <w:sz w:val="24"/>
-                <w:szCs w:val="24"/>
-              </w:rPr>
-              <w:t>Theme_</w:t>
-            </w:r>
-            <w:proofErr w:type="gramStart"/>
-            <w:r>
-              <w:rPr>
-                <w:sz w:val="24"/>
-                <w:szCs w:val="24"/>
-              </w:rPr>
-              <w:t>options</w:t>
-            </w:r>
-            <w:proofErr w:type="spellEnd"/>
-            <w:r>
-              <w:rPr>
-                <w:sz w:val="24"/>
-                <w:szCs w:val="24"/>
-              </w:rPr>
-              <w:t>(</w:t>
-            </w:r>
-            <w:r>
-              <w:rPr>
-                <w:sz w:val="24"/>
-                <w:szCs w:val="24"/>
-              </w:rPr>
-              <w:t xml:space="preserve"> </w:t>
-            </w:r>
-            <w:r>
-              <w:rPr>
-                <w:sz w:val="24"/>
-                <w:szCs w:val="24"/>
-              </w:rPr>
-              <w:t>varchar</w:t>
-            </w:r>
-            <w:proofErr w:type="gramEnd"/>
-            <w:r>
-              <w:rPr>
-                <w:sz w:val="24"/>
-                <w:szCs w:val="24"/>
-              </w:rPr>
-              <w:t xml:space="preserve"> </w:t>
-            </w:r>
-            <w:r>
-              <w:rPr>
-                <w:sz w:val="24"/>
-                <w:szCs w:val="24"/>
-              </w:rPr>
-              <w:t>(60));</w:t>
+            <w:r>
+              <w:rPr>
+                <w:sz w:val="24"/>
+                <w:szCs w:val="24"/>
+              </w:rPr>
+              <w:t>Logo</w:t>
+            </w:r>
+            <w:r>
+              <w:rPr>
+                <w:sz w:val="24"/>
+                <w:szCs w:val="24"/>
+              </w:rPr>
+              <w:t>;</w:t>
+            </w:r>
+          </w:p>
+          <w:p>
+            <w:pPr>
+              <w:pStyle w:val="ListParagraph"/>
+              <w:numPr>
+                <w:ilvl w:val="0"/>
+                <w:numId w:val="6"/>
+              </w:numPr>
+              <w:ind w:left="323"/>
+              <w:cnfStyle w:val="000000100000" w:firstRow="0" w:lastRow="0" w:firstColumn="0" w:lastColumn="0" w:oddVBand="0" w:evenVBand="0" w:oddHBand="1" w:evenHBand="0" w:firstRowFirstColumn="0" w:firstRowLastColumn="0" w:lastRowFirstColumn="0" w:lastRowLastColumn="0"/>
+              <w:rPr>
+                <w:sz w:val="24"/>
+                <w:szCs w:val="24"/>
+              </w:rPr>
+            </w:pPr>
+            <w:r>
+              <w:rPr>
+                <w:sz w:val="24"/>
+                <w:szCs w:val="24"/>
+              </w:rPr>
+              <w:t>Fb</w:t>
+            </w:r>
+          </w:p>
+          <w:p>
+            <w:pPr>
+              <w:pStyle w:val="ListParagraph"/>
+              <w:numPr>
+                <w:ilvl w:val="0"/>
+                <w:numId w:val="6"/>
+              </w:numPr>
+              <w:ind w:left="323"/>
+              <w:cnfStyle w:val="000000100000" w:firstRow="0" w:lastRow="0" w:firstColumn="0" w:lastColumn="0" w:oddVBand="0" w:evenVBand="0" w:oddHBand="1" w:evenHBand="0" w:firstRowFirstColumn="0" w:firstRowLastColumn="0" w:lastRowFirstColumn="0" w:lastRowLastColumn="0"/>
+              <w:rPr>
+                <w:sz w:val="24"/>
+                <w:szCs w:val="24"/>
+              </w:rPr>
+            </w:pPr>
+            <w:r>
+              <w:rPr>
+                <w:sz w:val="24"/>
+                <w:szCs w:val="24"/>
+              </w:rPr>
+              <w:t>Tw</w:t>
+            </w:r>
+          </w:p>
+          <w:p>
+            <w:pPr>
+              <w:pStyle w:val="ListParagraph"/>
+              <w:numPr>
+                <w:ilvl w:val="0"/>
+                <w:numId w:val="6"/>
+              </w:numPr>
+              <w:ind w:left="323"/>
+              <w:cnfStyle w:val="000000100000" w:firstRow="0" w:lastRow="0" w:firstColumn="0" w:lastColumn="0" w:oddVBand="0" w:evenVBand="0" w:oddHBand="1" w:evenHBand="0" w:firstRowFirstColumn="0" w:firstRowLastColumn="0" w:lastRowFirstColumn="0" w:lastRowLastColumn="0"/>
+              <w:rPr>
+                <w:sz w:val="24"/>
+                <w:szCs w:val="24"/>
+              </w:rPr>
+            </w:pPr>
+            <w:r>
+              <w:rPr>
+                <w:sz w:val="24"/>
+                <w:szCs w:val="24"/>
+              </w:rPr>
+              <w:t>Pinterest</w:t>
+            </w:r>
+          </w:p>
+          <w:p>
+            <w:pPr>
+              <w:pStyle w:val="ListParagraph"/>
+              <w:numPr>
+                <w:ilvl w:val="0"/>
+                <w:numId w:val="6"/>
+              </w:numPr>
+              <w:ind w:left="323"/>
+              <w:cnfStyle w:val="000000100000" w:firstRow="0" w:lastRow="0" w:firstColumn="0" w:lastColumn="0" w:oddVBand="0" w:evenVBand="0" w:oddHBand="1" w:evenHBand="0" w:firstRowFirstColumn="0" w:firstRowLastColumn="0" w:lastRowFirstColumn="0" w:lastRowLastColumn="0"/>
+              <w:rPr>
+                <w:sz w:val="24"/>
+                <w:szCs w:val="24"/>
+              </w:rPr>
+            </w:pPr>
+            <w:r>
+              <w:rPr>
+                <w:sz w:val="24"/>
+                <w:szCs w:val="24"/>
+              </w:rPr>
+              <w:t>Ytb</w:t>
+            </w:r>
+          </w:p>
+          <w:p>
+            <w:pPr>
+              <w:pStyle w:val="ListParagraph"/>
+              <w:numPr>
+                <w:ilvl w:val="0"/>
+                <w:numId w:val="6"/>
+              </w:numPr>
+              <w:ind w:left="323"/>
+              <w:cnfStyle w:val="000000100000" w:firstRow="0" w:lastRow="0" w:firstColumn="0" w:lastColumn="0" w:oddVBand="0" w:evenVBand="0" w:oddHBand="1" w:evenHBand="0" w:firstRowFirstColumn="0" w:firstRowLastColumn="0" w:lastRowFirstColumn="0" w:lastRowLastColumn="0"/>
+              <w:rPr>
+                <w:sz w:val="24"/>
+                <w:szCs w:val="24"/>
+              </w:rPr>
+            </w:pPr>
+            <w:r>
+              <w:rPr>
+                <w:sz w:val="24"/>
+                <w:szCs w:val="24"/>
+              </w:rPr>
+              <w:t>Email</w:t>
+            </w:r>
+          </w:p>
+          <w:p>
+            <w:pPr>
+              <w:pStyle w:val="ListParagraph"/>
+              <w:numPr>
+                <w:ilvl w:val="0"/>
+                <w:numId w:val="6"/>
+              </w:numPr>
+              <w:ind w:left="323"/>
+              <w:cnfStyle w:val="000000100000" w:firstRow="0" w:lastRow="0" w:firstColumn="0" w:lastColumn="0" w:oddVBand="0" w:evenVBand="0" w:oddHBand="1" w:evenHBand="0" w:firstRowFirstColumn="0" w:firstRowLastColumn="0" w:lastRowFirstColumn="0" w:lastRowLastColumn="0"/>
+              <w:rPr>
+                <w:sz w:val="24"/>
+                <w:szCs w:val="24"/>
+              </w:rPr>
+            </w:pPr>
+            <w:r>
+              <w:rPr>
+                <w:sz w:val="24"/>
+                <w:szCs w:val="24"/>
+              </w:rPr>
+              <w:t>Phone</w:t>
+            </w:r>
+          </w:p>
+          <w:p>
+            <w:pPr>
+              <w:pStyle w:val="ListParagraph"/>
+              <w:numPr>
+                <w:ilvl w:val="0"/>
+                <w:numId w:val="6"/>
+              </w:numPr>
+              <w:ind w:left="323"/>
+              <w:cnfStyle w:val="000000100000" w:firstRow="0" w:lastRow="0" w:firstColumn="0" w:lastColumn="0" w:oddVBand="0" w:evenVBand="0" w:oddHBand="1" w:evenHBand="0" w:firstRowFirstColumn="0" w:firstRowLastColumn="0" w:lastRowFirstColumn="0" w:lastRowLastColumn="0"/>
+              <w:rPr>
+                <w:sz w:val="24"/>
+                <w:szCs w:val="24"/>
+              </w:rPr>
+            </w:pPr>
+            <w:r>
+              <w:rPr>
+                <w:sz w:val="24"/>
+                <w:szCs w:val="24"/>
+              </w:rPr>
+              <w:t>Description</w:t>
             </w:r>
           </w:p>
           <w:p>
@@ -883,7 +949,6 @@
                 <w:szCs w:val="24"/>
               </w:rPr>
             </w:pPr>
-            <w:proofErr w:type="spellStart"/>
             <w:r>
               <w:rPr>
                 <w:sz w:val="24"/>
@@ -896,15 +961,7 @@
                 <w:sz w:val="24"/>
                 <w:szCs w:val="24"/>
               </w:rPr>
-              <w:t>name</w:t>
-            </w:r>
-            <w:proofErr w:type="spellEnd"/>
-            <w:r>
-              <w:rPr>
-                <w:sz w:val="24"/>
-                <w:szCs w:val="24"/>
-              </w:rPr>
-              <w:t xml:space="preserve"> (varchar (</w:t>
+              <w:t>name (varchar (</w:t>
             </w:r>
             <w:r>
               <w:rPr>
@@ -948,7 +1005,6 @@
                 <w:szCs w:val="26"/>
               </w:rPr>
             </w:pPr>
-            <w:proofErr w:type="spellStart"/>
             <w:r>
               <w:rPr>
                 <w:sz w:val="26"/>
@@ -956,7 +1012,6 @@
               </w:rPr>
               <w:t>theme_categories</w:t>
             </w:r>
-            <w:proofErr w:type="spellEnd"/>
           </w:p>
         </w:tc>
         <w:tc>
@@ -1007,7 +1062,6 @@
                 <w:szCs w:val="24"/>
               </w:rPr>
             </w:pPr>
-            <w:proofErr w:type="spellStart"/>
             <w:r>
               <w:rPr>
                 <w:sz w:val="24"/>
@@ -1020,15 +1074,7 @@
                 <w:sz w:val="24"/>
                 <w:szCs w:val="24"/>
               </w:rPr>
-              <w:t>name</w:t>
-            </w:r>
-            <w:proofErr w:type="spellEnd"/>
-            <w:r>
-              <w:rPr>
-                <w:sz w:val="24"/>
-                <w:szCs w:val="24"/>
-              </w:rPr>
-              <w:t xml:space="preserve"> (varchar (</w:t>
+              <w:t>name (varchar (</w:t>
             </w:r>
             <w:r>
               <w:rPr>
@@ -1052,21 +1098,12 @@
                 <w:szCs w:val="24"/>
               </w:rPr>
             </w:pPr>
-            <w:proofErr w:type="spellStart"/>
-            <w:r>
-              <w:rPr>
-                <w:sz w:val="24"/>
-                <w:szCs w:val="24"/>
-              </w:rPr>
-              <w:t>th_slug</w:t>
-            </w:r>
-            <w:proofErr w:type="spellEnd"/>
-            <w:r>
-              <w:rPr>
-                <w:sz w:val="24"/>
-                <w:szCs w:val="24"/>
-              </w:rPr>
-              <w:t>(unique)</w:t>
+            <w:r>
+              <w:rPr>
+                <w:sz w:val="24"/>
+                <w:szCs w:val="24"/>
+              </w:rPr>
+              <w:t>th_slug(unique)</w:t>
             </w:r>
             <w:r>
               <w:rPr>
@@ -1090,37 +1127,12 @@
                 <w:szCs w:val="24"/>
               </w:rPr>
             </w:pPr>
-            <w:proofErr w:type="spellStart"/>
-            <w:r>
-              <w:rPr>
-                <w:sz w:val="24"/>
-                <w:szCs w:val="24"/>
-              </w:rPr>
-              <w:t>th_cat_</w:t>
-            </w:r>
-            <w:proofErr w:type="gramStart"/>
-            <w:r>
-              <w:rPr>
-                <w:sz w:val="24"/>
-                <w:szCs w:val="24"/>
-              </w:rPr>
-              <w:t>img</w:t>
-            </w:r>
-            <w:proofErr w:type="spellEnd"/>
-            <w:r>
-              <w:rPr>
-                <w:sz w:val="24"/>
-                <w:szCs w:val="24"/>
-              </w:rPr>
-              <w:t>(</w:t>
-            </w:r>
-            <w:proofErr w:type="gramEnd"/>
-            <w:r>
-              <w:rPr>
-                <w:sz w:val="24"/>
-                <w:szCs w:val="24"/>
-              </w:rPr>
-              <w:t>60)</w:t>
+            <w:r>
+              <w:rPr>
+                <w:sz w:val="24"/>
+                <w:szCs w:val="24"/>
+              </w:rPr>
+              <w:t>th_cat_img(60)</w:t>
             </w:r>
             <w:r>
               <w:rPr>
@@ -1144,37 +1156,12 @@
                 <w:szCs w:val="24"/>
               </w:rPr>
             </w:pPr>
-            <w:proofErr w:type="spellStart"/>
-            <w:r>
-              <w:rPr>
-                <w:sz w:val="24"/>
-                <w:szCs w:val="24"/>
-              </w:rPr>
-              <w:t>th_cat_</w:t>
-            </w:r>
-            <w:proofErr w:type="gramStart"/>
-            <w:r>
-              <w:rPr>
-                <w:sz w:val="24"/>
-                <w:szCs w:val="24"/>
-              </w:rPr>
-              <w:t>title</w:t>
-            </w:r>
-            <w:proofErr w:type="spellEnd"/>
-            <w:r>
-              <w:rPr>
-                <w:sz w:val="24"/>
-                <w:szCs w:val="24"/>
-              </w:rPr>
-              <w:t>(</w:t>
-            </w:r>
-            <w:proofErr w:type="gramEnd"/>
-            <w:r>
-              <w:rPr>
-                <w:sz w:val="24"/>
-                <w:szCs w:val="24"/>
-              </w:rPr>
-              <w:t>60)</w:t>
+            <w:r>
+              <w:rPr>
+                <w:sz w:val="24"/>
+                <w:szCs w:val="24"/>
+              </w:rPr>
+              <w:t>th_cat_title(60)</w:t>
             </w:r>
           </w:p>
           <w:p>
@@ -1191,21 +1178,12 @@
                 <w:szCs w:val="24"/>
               </w:rPr>
             </w:pPr>
-            <w:proofErr w:type="spellStart"/>
-            <w:r>
-              <w:rPr>
-                <w:sz w:val="24"/>
-                <w:szCs w:val="24"/>
-              </w:rPr>
-              <w:t>themes_id</w:t>
-            </w:r>
-            <w:proofErr w:type="spellEnd"/>
-            <w:r>
-              <w:rPr>
-                <w:sz w:val="24"/>
-                <w:szCs w:val="24"/>
-              </w:rPr>
-              <w:t>(int)</w:t>
+            <w:r>
+              <w:rPr>
+                <w:sz w:val="24"/>
+                <w:szCs w:val="24"/>
+              </w:rPr>
+              <w:t>themes_id(int)</w:t>
             </w:r>
           </w:p>
         </w:tc>
@@ -1288,7 +1266,6 @@
                 <w:szCs w:val="26"/>
               </w:rPr>
             </w:pPr>
-            <w:proofErr w:type="spellStart"/>
             <w:r>
               <w:rPr>
                 <w:sz w:val="26"/>
@@ -1296,7 +1273,6 @@
               </w:rPr>
               <w:t>theme_posts</w:t>
             </w:r>
-            <w:proofErr w:type="spellEnd"/>
           </w:p>
         </w:tc>
         <w:tc>
@@ -1347,7 +1323,6 @@
                 <w:szCs w:val="24"/>
               </w:rPr>
             </w:pPr>
-            <w:proofErr w:type="spellStart"/>
             <w:r>
               <w:rPr>
                 <w:sz w:val="24"/>
@@ -1355,7 +1330,6 @@
               </w:rPr>
               <w:t>p_title</w:t>
             </w:r>
-            <w:proofErr w:type="spellEnd"/>
             <w:r>
               <w:rPr>
                 <w:sz w:val="24"/>
@@ -1399,7 +1373,6 @@
                 <w:szCs w:val="24"/>
               </w:rPr>
             </w:pPr>
-            <w:proofErr w:type="spellStart"/>
             <w:r>
               <w:rPr>
                 <w:sz w:val="24"/>
@@ -1407,7 +1380,6 @@
               </w:rPr>
               <w:t>theme_category_id</w:t>
             </w:r>
-            <w:proofErr w:type="spellEnd"/>
             <w:r>
               <w:rPr>
                 <w:sz w:val="24"/>
@@ -1430,21 +1402,12 @@
                 <w:szCs w:val="24"/>
               </w:rPr>
             </w:pPr>
-            <w:proofErr w:type="spellStart"/>
-            <w:r>
-              <w:rPr>
-                <w:sz w:val="24"/>
-                <w:szCs w:val="24"/>
-              </w:rPr>
-              <w:t>user_id</w:t>
-            </w:r>
-            <w:proofErr w:type="spellEnd"/>
-            <w:r>
-              <w:rPr>
-                <w:sz w:val="24"/>
-                <w:szCs w:val="24"/>
-              </w:rPr>
-              <w:t>(unsigned);</w:t>
+            <w:r>
+              <w:rPr>
+                <w:sz w:val="24"/>
+                <w:szCs w:val="24"/>
+              </w:rPr>
+              <w:t>user_id(unsigned);</w:t>
             </w:r>
           </w:p>
           <w:p>
@@ -1461,21 +1424,12 @@
                 <w:szCs w:val="24"/>
               </w:rPr>
             </w:pPr>
-            <w:proofErr w:type="spellStart"/>
-            <w:r>
-              <w:rPr>
-                <w:sz w:val="24"/>
-                <w:szCs w:val="24"/>
-              </w:rPr>
-              <w:t>p_slug</w:t>
-            </w:r>
-            <w:proofErr w:type="spellEnd"/>
-            <w:r>
-              <w:rPr>
-                <w:sz w:val="24"/>
-                <w:szCs w:val="24"/>
-              </w:rPr>
-              <w:t>(unique);</w:t>
+            <w:r>
+              <w:rPr>
+                <w:sz w:val="24"/>
+                <w:szCs w:val="24"/>
+              </w:rPr>
+              <w:t>p_slug(unique);</w:t>
             </w:r>
           </w:p>
           <w:p>
@@ -1492,37 +1446,12 @@
                 <w:szCs w:val="24"/>
               </w:rPr>
             </w:pPr>
-            <w:proofErr w:type="spellStart"/>
-            <w:r>
-              <w:rPr>
-                <w:sz w:val="24"/>
-                <w:szCs w:val="24"/>
-              </w:rPr>
-              <w:t>p_keyword</w:t>
-            </w:r>
-            <w:proofErr w:type="spellEnd"/>
-            <w:r>
-              <w:rPr>
-                <w:sz w:val="24"/>
-                <w:szCs w:val="24"/>
-              </w:rPr>
-              <w:t xml:space="preserve"> + </w:t>
-            </w:r>
-            <w:proofErr w:type="spellStart"/>
-            <w:r>
-              <w:rPr>
-                <w:sz w:val="24"/>
-                <w:szCs w:val="24"/>
-              </w:rPr>
-              <w:t>p_descr</w:t>
-            </w:r>
-            <w:proofErr w:type="spellEnd"/>
-            <w:r>
-              <w:rPr>
-                <w:sz w:val="24"/>
-                <w:szCs w:val="24"/>
-              </w:rPr>
-              <w:t>;</w:t>
+            <w:r>
+              <w:rPr>
+                <w:sz w:val="24"/>
+                <w:szCs w:val="24"/>
+              </w:rPr>
+              <w:t>p_keyword + p_descr;</w:t>
             </w:r>
           </w:p>
           <w:p>
@@ -1539,21 +1468,12 @@
                 <w:szCs w:val="24"/>
               </w:rPr>
             </w:pPr>
-            <w:proofErr w:type="spellStart"/>
-            <w:r>
-              <w:rPr>
-                <w:sz w:val="24"/>
-                <w:szCs w:val="24"/>
-              </w:rPr>
-              <w:t>p_excerpt</w:t>
-            </w:r>
-            <w:proofErr w:type="spellEnd"/>
-            <w:r>
-              <w:rPr>
-                <w:sz w:val="24"/>
-                <w:szCs w:val="24"/>
-              </w:rPr>
-              <w:t xml:space="preserve"> (varchar</w:t>
+            <w:r>
+              <w:rPr>
+                <w:sz w:val="24"/>
+                <w:szCs w:val="24"/>
+              </w:rPr>
+              <w:t>p_excerpt (varchar</w:t>
             </w:r>
             <w:r>
               <w:rPr>
@@ -1584,21 +1504,12 @@
                 <w:szCs w:val="24"/>
               </w:rPr>
             </w:pPr>
-            <w:proofErr w:type="spellStart"/>
-            <w:r>
-              <w:rPr>
-                <w:sz w:val="24"/>
-                <w:szCs w:val="24"/>
-              </w:rPr>
-              <w:t>p_text</w:t>
-            </w:r>
-            <w:proofErr w:type="spellEnd"/>
-            <w:r>
-              <w:rPr>
-                <w:sz w:val="24"/>
-                <w:szCs w:val="24"/>
-              </w:rPr>
-              <w:t xml:space="preserve"> (text);</w:t>
+            <w:r>
+              <w:rPr>
+                <w:sz w:val="24"/>
+                <w:szCs w:val="24"/>
+              </w:rPr>
+              <w:t>p_text (text);</w:t>
             </w:r>
           </w:p>
           <w:p>
@@ -1615,7 +1526,6 @@
                 <w:szCs w:val="24"/>
               </w:rPr>
             </w:pPr>
-            <w:proofErr w:type="spellStart"/>
             <w:r>
               <w:rPr>
                 <w:sz w:val="24"/>
@@ -1623,7 +1533,6 @@
               </w:rPr>
               <w:t>p_image</w:t>
             </w:r>
-            <w:proofErr w:type="spellEnd"/>
             <w:r>
               <w:rPr>
                 <w:sz w:val="24"/>
@@ -1667,37 +1576,12 @@
                 <w:szCs w:val="24"/>
               </w:rPr>
             </w:pPr>
-            <w:proofErr w:type="spellStart"/>
-            <w:r>
-              <w:rPr>
-                <w:sz w:val="24"/>
-                <w:szCs w:val="24"/>
-              </w:rPr>
-              <w:t>is_</w:t>
-            </w:r>
-            <w:proofErr w:type="gramStart"/>
-            <w:r>
-              <w:rPr>
-                <w:sz w:val="24"/>
-                <w:szCs w:val="24"/>
-              </w:rPr>
-              <w:t>published</w:t>
-            </w:r>
-            <w:proofErr w:type="spellEnd"/>
-            <w:r>
-              <w:rPr>
-                <w:sz w:val="24"/>
-                <w:szCs w:val="24"/>
-              </w:rPr>
-              <w:t>(</w:t>
-            </w:r>
-            <w:proofErr w:type="gramEnd"/>
-            <w:r>
-              <w:rPr>
-                <w:sz w:val="24"/>
-                <w:szCs w:val="24"/>
-              </w:rPr>
-              <w:t>0,1)</w:t>
+            <w:r>
+              <w:rPr>
+                <w:sz w:val="24"/>
+                <w:szCs w:val="24"/>
+              </w:rPr>
+              <w:t>is_published(0,1)</w:t>
             </w:r>
             <w:r>
               <w:rPr>
@@ -1721,44 +1605,19 @@
                 <w:szCs w:val="24"/>
               </w:rPr>
             </w:pPr>
-            <w:proofErr w:type="spellStart"/>
-            <w:r>
-              <w:rPr>
-                <w:sz w:val="24"/>
-                <w:szCs w:val="24"/>
-              </w:rPr>
-              <w:t>published_at</w:t>
-            </w:r>
-            <w:proofErr w:type="spellEnd"/>
-            <w:r>
-              <w:rPr>
-                <w:sz w:val="24"/>
-                <w:szCs w:val="24"/>
-              </w:rPr>
-              <w:t xml:space="preserve"> (timestamp(null))</w:t>
-            </w:r>
-            <w:r>
-              <w:rPr>
-                <w:sz w:val="24"/>
-                <w:szCs w:val="24"/>
-              </w:rPr>
-              <w:t xml:space="preserve"> </w:t>
-            </w:r>
-            <w:proofErr w:type="spellStart"/>
-            <w:r>
-              <w:rPr>
-                <w:sz w:val="24"/>
-                <w:szCs w:val="24"/>
-              </w:rPr>
-              <w:t>tinyint</w:t>
-            </w:r>
-            <w:proofErr w:type="spellEnd"/>
-            <w:r>
-              <w:rPr>
-                <w:sz w:val="24"/>
-                <w:szCs w:val="24"/>
-              </w:rPr>
-              <w:t xml:space="preserve"> (0;1)</w:t>
+            <w:r>
+              <w:rPr>
+                <w:sz w:val="24"/>
+                <w:szCs w:val="24"/>
+              </w:rPr>
+              <w:t>published_at (timestamp(null))</w:t>
+            </w:r>
+            <w:r>
+              <w:rPr>
+                <w:sz w:val="24"/>
+                <w:szCs w:val="24"/>
+              </w:rPr>
+              <w:t xml:space="preserve"> tinyint (0;1)</w:t>
             </w:r>
           </w:p>
         </w:tc>
@@ -1787,23 +1646,7 @@
                 <w:sz w:val="24"/>
                 <w:szCs w:val="24"/>
               </w:rPr>
-              <w:t xml:space="preserve">ith </w:t>
-            </w:r>
-            <w:proofErr w:type="spellStart"/>
-            <w:r>
-              <w:rPr>
-                <w:sz w:val="24"/>
-                <w:szCs w:val="24"/>
-              </w:rPr>
-              <w:t>theme_categories</w:t>
-            </w:r>
-            <w:proofErr w:type="spellEnd"/>
-            <w:r>
-              <w:rPr>
-                <w:sz w:val="24"/>
-                <w:szCs w:val="24"/>
-              </w:rPr>
-              <w:t>, many-to-one;</w:t>
+              <w:t>ith theme_categories, many-to-one;</w:t>
             </w:r>
           </w:p>
         </w:tc>
@@ -1825,7 +1668,6 @@
                 <w:szCs w:val="26"/>
               </w:rPr>
             </w:pPr>
-            <w:proofErr w:type="spellStart"/>
             <w:r>
               <w:rPr>
                 <w:sz w:val="26"/>
@@ -1833,7 +1675,6 @@
               </w:rPr>
               <w:t>blog_categories</w:t>
             </w:r>
-            <w:proofErr w:type="spellEnd"/>
           </w:p>
         </w:tc>
         <w:tc>
@@ -1877,7 +1718,6 @@
                 <w:szCs w:val="24"/>
               </w:rPr>
             </w:pPr>
-            <w:proofErr w:type="spellStart"/>
             <w:r>
               <w:rPr>
                 <w:sz w:val="24"/>
@@ -1885,7 +1725,6 @@
               </w:rPr>
               <w:t>bc_name</w:t>
             </w:r>
-            <w:proofErr w:type="spellEnd"/>
             <w:r>
               <w:rPr>
                 <w:sz w:val="24"/>
@@ -1929,21 +1768,12 @@
                 <w:szCs w:val="24"/>
               </w:rPr>
             </w:pPr>
-            <w:proofErr w:type="spellStart"/>
-            <w:r>
-              <w:rPr>
-                <w:sz w:val="24"/>
-                <w:szCs w:val="24"/>
-              </w:rPr>
-              <w:t>bc_slug</w:t>
-            </w:r>
-            <w:proofErr w:type="spellEnd"/>
-            <w:r>
-              <w:rPr>
-                <w:sz w:val="24"/>
-                <w:szCs w:val="24"/>
-              </w:rPr>
-              <w:t>(unique);</w:t>
+            <w:r>
+              <w:rPr>
+                <w:sz w:val="24"/>
+                <w:szCs w:val="24"/>
+              </w:rPr>
+              <w:t>bc_slug(unique);</w:t>
             </w:r>
           </w:p>
           <w:p>
@@ -1991,7 +1821,6 @@
                 <w:szCs w:val="26"/>
               </w:rPr>
             </w:pPr>
-            <w:proofErr w:type="spellStart"/>
             <w:r>
               <w:rPr>
                 <w:sz w:val="26"/>
@@ -1999,7 +1828,6 @@
               </w:rPr>
               <w:t>blog_posts</w:t>
             </w:r>
-            <w:proofErr w:type="spellEnd"/>
           </w:p>
         </w:tc>
         <w:tc>
@@ -2043,7 +1871,6 @@
                 <w:szCs w:val="24"/>
               </w:rPr>
             </w:pPr>
-            <w:proofErr w:type="spellStart"/>
             <w:r>
               <w:rPr>
                 <w:sz w:val="24"/>
@@ -2058,7 +1885,6 @@
               </w:rPr>
               <w:t>_title</w:t>
             </w:r>
-            <w:proofErr w:type="spellEnd"/>
             <w:r>
               <w:rPr>
                 <w:sz w:val="24"/>
@@ -2102,7 +1928,6 @@
                 <w:szCs w:val="24"/>
               </w:rPr>
             </w:pPr>
-            <w:proofErr w:type="spellStart"/>
             <w:r>
               <w:rPr>
                 <w:sz w:val="24"/>
@@ -2110,7 +1935,6 @@
               </w:rPr>
               <w:t>blog_category_id</w:t>
             </w:r>
-            <w:proofErr w:type="spellEnd"/>
           </w:p>
           <w:p>
             <w:pPr>
@@ -2126,21 +1950,12 @@
                 <w:szCs w:val="24"/>
               </w:rPr>
             </w:pPr>
-            <w:proofErr w:type="spellStart"/>
-            <w:r>
-              <w:rPr>
-                <w:sz w:val="24"/>
-                <w:szCs w:val="24"/>
-              </w:rPr>
-              <w:t>b_slug</w:t>
-            </w:r>
-            <w:proofErr w:type="spellEnd"/>
-            <w:r>
-              <w:rPr>
-                <w:sz w:val="24"/>
-                <w:szCs w:val="24"/>
-              </w:rPr>
-              <w:t>(unique);</w:t>
+            <w:r>
+              <w:rPr>
+                <w:sz w:val="24"/>
+                <w:szCs w:val="24"/>
+              </w:rPr>
+              <w:t>b_slug(unique);</w:t>
             </w:r>
           </w:p>
           <w:p>
@@ -2157,7 +1972,6 @@
                 <w:szCs w:val="24"/>
               </w:rPr>
             </w:pPr>
-            <w:proofErr w:type="spellStart"/>
             <w:r>
               <w:rPr>
                 <w:sz w:val="24"/>
@@ -2170,31 +1984,7 @@
                 <w:sz w:val="24"/>
                 <w:szCs w:val="24"/>
               </w:rPr>
-              <w:t>_keyword</w:t>
-            </w:r>
-            <w:proofErr w:type="spellEnd"/>
-            <w:r>
-              <w:rPr>
-                <w:sz w:val="24"/>
-                <w:szCs w:val="24"/>
-              </w:rPr>
-              <w:t xml:space="preserve"> + </w:t>
-            </w:r>
-            <w:proofErr w:type="spellStart"/>
-            <w:r>
-              <w:rPr>
-                <w:sz w:val="24"/>
-                <w:szCs w:val="24"/>
-              </w:rPr>
-              <w:t>p_descr</w:t>
-            </w:r>
-            <w:proofErr w:type="spellEnd"/>
-            <w:r>
-              <w:rPr>
-                <w:sz w:val="24"/>
-                <w:szCs w:val="24"/>
-              </w:rPr>
-              <w:t>;</w:t>
+              <w:t>_keyword + p_descr;</w:t>
             </w:r>
           </w:p>
           <w:p>
@@ -2211,7 +2001,6 @@
                 <w:szCs w:val="24"/>
               </w:rPr>
             </w:pPr>
-            <w:proofErr w:type="spellStart"/>
             <w:r>
               <w:rPr>
                 <w:sz w:val="24"/>
@@ -2224,15 +2013,7 @@
                 <w:sz w:val="24"/>
                 <w:szCs w:val="24"/>
               </w:rPr>
-              <w:t>_excerpt</w:t>
-            </w:r>
-            <w:proofErr w:type="spellEnd"/>
-            <w:r>
-              <w:rPr>
-                <w:sz w:val="24"/>
-                <w:szCs w:val="24"/>
-              </w:rPr>
-              <w:t xml:space="preserve"> (varchar</w:t>
+              <w:t>_excerpt (varchar</w:t>
             </w:r>
             <w:r>
               <w:rPr>
@@ -2263,7 +2044,6 @@
                 <w:szCs w:val="24"/>
               </w:rPr>
             </w:pPr>
-            <w:proofErr w:type="spellStart"/>
             <w:r>
               <w:rPr>
                 <w:sz w:val="24"/>
@@ -2276,15 +2056,7 @@
                 <w:sz w:val="24"/>
                 <w:szCs w:val="24"/>
               </w:rPr>
-              <w:t>_text</w:t>
-            </w:r>
-            <w:proofErr w:type="spellEnd"/>
-            <w:r>
-              <w:rPr>
-                <w:sz w:val="24"/>
-                <w:szCs w:val="24"/>
-              </w:rPr>
-              <w:t xml:space="preserve"> (text);</w:t>
+              <w:t>_text (text);</w:t>
             </w:r>
           </w:p>
           <w:p>
@@ -2301,7 +2073,6 @@
                 <w:szCs w:val="24"/>
               </w:rPr>
             </w:pPr>
-            <w:proofErr w:type="spellStart"/>
             <w:r>
               <w:rPr>
                 <w:sz w:val="24"/>
@@ -2316,7 +2087,6 @@
               </w:rPr>
               <w:t>_image</w:t>
             </w:r>
-            <w:proofErr w:type="spellEnd"/>
             <w:r>
               <w:rPr>
                 <w:sz w:val="24"/>
@@ -2360,21 +2130,12 @@
                 <w:szCs w:val="24"/>
               </w:rPr>
             </w:pPr>
-            <w:proofErr w:type="spellStart"/>
-            <w:r>
-              <w:rPr>
-                <w:sz w:val="24"/>
-                <w:szCs w:val="24"/>
-              </w:rPr>
-              <w:t>user_id</w:t>
-            </w:r>
-            <w:proofErr w:type="spellEnd"/>
-            <w:r>
-              <w:rPr>
-                <w:sz w:val="24"/>
-                <w:szCs w:val="24"/>
-              </w:rPr>
-              <w:t>(unsigned);</w:t>
+            <w:r>
+              <w:rPr>
+                <w:sz w:val="24"/>
+                <w:szCs w:val="24"/>
+              </w:rPr>
+              <w:t>user_id(unsigned);</w:t>
             </w:r>
           </w:p>
           <w:p>
@@ -2391,37 +2152,13 @@
                 <w:szCs w:val="24"/>
               </w:rPr>
             </w:pPr>
-            <w:proofErr w:type="spellStart"/>
-            <w:r>
-              <w:rPr>
-                <w:sz w:val="24"/>
-                <w:szCs w:val="24"/>
-              </w:rPr>
-              <w:t>is_</w:t>
-            </w:r>
-            <w:proofErr w:type="gramStart"/>
-            <w:r>
-              <w:rPr>
-                <w:sz w:val="24"/>
-                <w:szCs w:val="24"/>
-              </w:rPr>
-              <w:t>published</w:t>
-            </w:r>
-            <w:proofErr w:type="spellEnd"/>
-            <w:r>
-              <w:rPr>
-                <w:sz w:val="24"/>
-                <w:szCs w:val="24"/>
-              </w:rPr>
-              <w:t>(</w:t>
-            </w:r>
-            <w:proofErr w:type="gramEnd"/>
-            <w:r>
-              <w:rPr>
-                <w:sz w:val="24"/>
-                <w:szCs w:val="24"/>
-              </w:rPr>
-              <w:t>0,1);</w:t>
+            <w:r>
+              <w:rPr>
+                <w:sz w:val="24"/>
+                <w:szCs w:val="24"/>
+              </w:rPr>
+              <w:lastRenderedPageBreak/>
+              <w:t>is_published(0,1);</w:t>
             </w:r>
           </w:p>
           <w:p>
@@ -2438,21 +2175,12 @@
                 <w:szCs w:val="24"/>
               </w:rPr>
             </w:pPr>
-            <w:proofErr w:type="spellStart"/>
-            <w:r>
-              <w:rPr>
-                <w:sz w:val="24"/>
-                <w:szCs w:val="24"/>
-              </w:rPr>
-              <w:t>published_at</w:t>
-            </w:r>
-            <w:proofErr w:type="spellEnd"/>
-            <w:r>
-              <w:rPr>
-                <w:sz w:val="24"/>
-                <w:szCs w:val="24"/>
-              </w:rPr>
-              <w:t xml:space="preserve"> (timestamp(null))</w:t>
+            <w:r>
+              <w:rPr>
+                <w:sz w:val="24"/>
+                <w:szCs w:val="24"/>
+              </w:rPr>
+              <w:t>published_at (timestamp(null))</w:t>
             </w:r>
           </w:p>
         </w:tc>
@@ -2474,6 +2202,7 @@
                 <w:sz w:val="24"/>
                 <w:szCs w:val="24"/>
               </w:rPr>
+              <w:lastRenderedPageBreak/>
               <w:t>Foreign keys w</w:t>
             </w:r>
             <w:r>
@@ -2481,23 +2210,7 @@
                 <w:sz w:val="24"/>
                 <w:szCs w:val="24"/>
               </w:rPr>
-              <w:t xml:space="preserve">ith </w:t>
-            </w:r>
-            <w:proofErr w:type="spellStart"/>
-            <w:r>
-              <w:rPr>
-                <w:sz w:val="24"/>
-                <w:szCs w:val="24"/>
-              </w:rPr>
-              <w:t>blog_categories</w:t>
-            </w:r>
-            <w:proofErr w:type="spellEnd"/>
-            <w:r>
-              <w:rPr>
-                <w:sz w:val="24"/>
-                <w:szCs w:val="24"/>
-              </w:rPr>
-              <w:t>, many-to-one;</w:t>
+              <w:t>ith blog_categories, many-to-one;</w:t>
             </w:r>
           </w:p>
         </w:tc>
@@ -2519,7 +2232,6 @@
                 <w:szCs w:val="26"/>
               </w:rPr>
             </w:pPr>
-            <w:proofErr w:type="spellStart"/>
             <w:r>
               <w:rPr>
                 <w:sz w:val="26"/>
@@ -2527,7 +2239,6 @@
               </w:rPr>
               <w:t>blog_post_comments</w:t>
             </w:r>
-            <w:proofErr w:type="spellEnd"/>
           </w:p>
         </w:tc>
         <w:tc>
@@ -2571,21 +2282,12 @@
                 <w:szCs w:val="24"/>
               </w:rPr>
             </w:pPr>
-            <w:proofErr w:type="spellStart"/>
-            <w:r>
-              <w:rPr>
-                <w:sz w:val="24"/>
-                <w:szCs w:val="24"/>
-              </w:rPr>
-              <w:t>author_name</w:t>
-            </w:r>
-            <w:proofErr w:type="spellEnd"/>
-            <w:r>
-              <w:rPr>
-                <w:sz w:val="24"/>
-                <w:szCs w:val="24"/>
-              </w:rPr>
-              <w:t xml:space="preserve"> (</w:t>
+            <w:r>
+              <w:rPr>
+                <w:sz w:val="24"/>
+                <w:szCs w:val="24"/>
+              </w:rPr>
+              <w:t>author_name (</w:t>
             </w:r>
             <w:r>
               <w:rPr>
@@ -2616,21 +2318,12 @@
                 <w:szCs w:val="24"/>
               </w:rPr>
             </w:pPr>
-            <w:proofErr w:type="spellStart"/>
-            <w:r>
-              <w:rPr>
-                <w:sz w:val="24"/>
-                <w:szCs w:val="24"/>
-              </w:rPr>
-              <w:t>author_email</w:t>
-            </w:r>
-            <w:proofErr w:type="spellEnd"/>
-            <w:r>
-              <w:rPr>
-                <w:sz w:val="24"/>
-                <w:szCs w:val="24"/>
-              </w:rPr>
-              <w:t xml:space="preserve"> (varchar</w:t>
+            <w:r>
+              <w:rPr>
+                <w:sz w:val="24"/>
+                <w:szCs w:val="24"/>
+              </w:rPr>
+              <w:t>author_email (varchar</w:t>
             </w:r>
             <w:r>
               <w:rPr>
@@ -2675,21 +2368,12 @@
                 <w:szCs w:val="24"/>
               </w:rPr>
             </w:pPr>
-            <w:proofErr w:type="spellStart"/>
-            <w:r>
-              <w:rPr>
-                <w:sz w:val="24"/>
-                <w:szCs w:val="24"/>
-              </w:rPr>
-              <w:t>comment_text</w:t>
-            </w:r>
-            <w:proofErr w:type="spellEnd"/>
-            <w:r>
-              <w:rPr>
-                <w:sz w:val="24"/>
-                <w:szCs w:val="24"/>
-              </w:rPr>
-              <w:t>(text);</w:t>
+            <w:r>
+              <w:rPr>
+                <w:sz w:val="24"/>
+                <w:szCs w:val="24"/>
+              </w:rPr>
+              <w:t>comment_text(text);</w:t>
             </w:r>
           </w:p>
           <w:p>
@@ -2711,7 +2395,6 @@
                 <w:sz w:val="24"/>
                 <w:szCs w:val="24"/>
               </w:rPr>
-              <w:lastRenderedPageBreak/>
               <w:t xml:space="preserve">moderated </w:t>
             </w:r>
             <w:r>
@@ -2763,7 +2446,6 @@
                 <w:sz w:val="24"/>
                 <w:szCs w:val="24"/>
               </w:rPr>
-              <w:lastRenderedPageBreak/>
               <w:t>Foreign keys w</w:t>
             </w:r>
             <w:r>
@@ -2771,23 +2453,7 @@
                 <w:sz w:val="24"/>
                 <w:szCs w:val="24"/>
               </w:rPr>
-              <w:t xml:space="preserve">ith </w:t>
-            </w:r>
-            <w:proofErr w:type="spellStart"/>
-            <w:r>
-              <w:rPr>
-                <w:sz w:val="24"/>
-                <w:szCs w:val="24"/>
-              </w:rPr>
-              <w:t>blog_posts</w:t>
-            </w:r>
-            <w:proofErr w:type="spellEnd"/>
-            <w:r>
-              <w:rPr>
-                <w:sz w:val="24"/>
-                <w:szCs w:val="24"/>
-              </w:rPr>
-              <w:t>, many-to-one;</w:t>
+              <w:t>ith blog_posts, many-to-one;</w:t>
             </w:r>
           </w:p>
         </w:tc>
@@ -2806,7 +2472,6 @@
                 <w:szCs w:val="26"/>
               </w:rPr>
             </w:pPr>
-            <w:proofErr w:type="spellStart"/>
             <w:r>
               <w:rPr>
                 <w:sz w:val="26"/>
@@ -2814,7 +2479,6 @@
               </w:rPr>
               <w:t>theme_posts_comments</w:t>
             </w:r>
-            <w:proofErr w:type="spellEnd"/>
           </w:p>
         </w:tc>
         <w:tc>
@@ -2858,21 +2522,12 @@
                 <w:szCs w:val="24"/>
               </w:rPr>
             </w:pPr>
-            <w:proofErr w:type="spellStart"/>
-            <w:r>
-              <w:rPr>
-                <w:sz w:val="24"/>
-                <w:szCs w:val="24"/>
-              </w:rPr>
-              <w:t>author_name</w:t>
-            </w:r>
-            <w:proofErr w:type="spellEnd"/>
-            <w:r>
-              <w:rPr>
-                <w:sz w:val="24"/>
-                <w:szCs w:val="24"/>
-              </w:rPr>
-              <w:t xml:space="preserve"> (</w:t>
+            <w:r>
+              <w:rPr>
+                <w:sz w:val="24"/>
+                <w:szCs w:val="24"/>
+              </w:rPr>
+              <w:t>author_name (</w:t>
             </w:r>
             <w:r>
               <w:rPr>
@@ -2903,21 +2558,12 @@
                 <w:szCs w:val="24"/>
               </w:rPr>
             </w:pPr>
-            <w:proofErr w:type="spellStart"/>
-            <w:r>
-              <w:rPr>
-                <w:sz w:val="24"/>
-                <w:szCs w:val="24"/>
-              </w:rPr>
-              <w:t>author_email</w:t>
-            </w:r>
-            <w:proofErr w:type="spellEnd"/>
-            <w:r>
-              <w:rPr>
-                <w:sz w:val="24"/>
-                <w:szCs w:val="24"/>
-              </w:rPr>
-              <w:t xml:space="preserve"> (</w:t>
+            <w:r>
+              <w:rPr>
+                <w:sz w:val="24"/>
+                <w:szCs w:val="24"/>
+              </w:rPr>
+              <w:t>author_email (</w:t>
             </w:r>
             <w:r>
               <w:rPr>
@@ -2962,21 +2608,12 @@
                 <w:szCs w:val="24"/>
               </w:rPr>
             </w:pPr>
-            <w:proofErr w:type="spellStart"/>
-            <w:r>
-              <w:rPr>
-                <w:sz w:val="24"/>
-                <w:szCs w:val="24"/>
-              </w:rPr>
-              <w:t>comment_text</w:t>
-            </w:r>
-            <w:proofErr w:type="spellEnd"/>
-            <w:r>
-              <w:rPr>
-                <w:sz w:val="24"/>
-                <w:szCs w:val="24"/>
-              </w:rPr>
-              <w:t>(text);</w:t>
+            <w:r>
+              <w:rPr>
+                <w:sz w:val="24"/>
+                <w:szCs w:val="24"/>
+              </w:rPr>
+              <w:t>comment_text(text);</w:t>
             </w:r>
           </w:p>
           <w:p>
@@ -3058,7 +2695,6 @@
               </w:rPr>
               <w:t xml:space="preserve">ith </w:t>
             </w:r>
-            <w:proofErr w:type="spellStart"/>
             <w:r>
               <w:rPr>
                 <w:sz w:val="26"/>
@@ -3066,7 +2702,6 @@
               </w:rPr>
               <w:t>theme_posts</w:t>
             </w:r>
-            <w:proofErr w:type="spellEnd"/>
             <w:r>
               <w:rPr>
                 <w:sz w:val="24"/>

</xml_diff>